<commit_message>
Add the first and the third
</commit_message>
<xml_diff>
--- a/第二次实验/信号与控制综合实验-信号综合部分预习检查表.docx
+++ b/第二次实验/信号与控制综合实验-信号综合部分预习检查表.docx
@@ -198,8 +198,6 @@
         </w:rPr>
         <w:t>圣威</w:t>
       </w:r>
-      <w:bookmarkStart w:id="0" w:name="_GoBack"/>
-      <w:bookmarkEnd w:id="0"/>
       <w:r>
         <w:rPr>
           <w:rFonts w:hint="eastAsia"/>
@@ -321,601 +319,688 @@
         <w:rPr>
           <w:rFonts w:hint="eastAsia"/>
         </w:rPr>
+        <w:t>√</w:t>
+      </w:r>
+      <w:r>
+        <w:rPr>
+          <w:rFonts w:hint="eastAsia"/>
+        </w:rPr>
+        <w:sym w:font="Wingdings" w:char="F06F"/>
+      </w:r>
+      <w:r>
+        <w:rPr>
+          <w:rFonts w:hint="eastAsia"/>
+        </w:rPr>
+        <w:t xml:space="preserve"> 1.</w:t>
+      </w:r>
+      <w:r>
+        <w:rPr>
+          <w:rFonts w:hint="eastAsia"/>
+        </w:rPr>
+        <w:t>我们</w:t>
+      </w:r>
+      <w:r>
+        <w:rPr>
+          <w:rFonts w:hint="eastAsia"/>
+          <w:b/>
+        </w:rPr>
+        <w:t>清楚项目任务</w:t>
+      </w:r>
+      <w:r>
+        <w:rPr>
+          <w:rFonts w:hint="eastAsia"/>
+        </w:rPr>
+        <w:t>，并对任务按实现功能</w:t>
+      </w:r>
+      <w:r>
+        <w:rPr>
+          <w:rFonts w:hint="eastAsia"/>
+          <w:b/>
+        </w:rPr>
+        <w:t>分解成子任务</w:t>
+      </w:r>
+      <w:r>
+        <w:rPr>
+          <w:rFonts w:hint="eastAsia"/>
+        </w:rPr>
+        <w:t>，分次完成，子任务分别是：</w:t>
+      </w:r>
+    </w:p>
+    <w:p>
+      <w:pPr>
+        <w:spacing w:before="312"/>
+        <w:rPr>
+          <w:u w:val="single"/>
+        </w:rPr>
+      </w:pPr>
+      <w:r>
+        <w:rPr>
+          <w:rFonts w:hint="eastAsia"/>
+          <w:u w:val="single"/>
+        </w:rPr>
+        <w:t xml:space="preserve">  </w:t>
+      </w:r>
+      <w:r>
+        <w:rPr>
+          <w:rFonts w:hint="eastAsia"/>
+          <w:u w:val="single"/>
+        </w:rPr>
+        <w:t>正弦波的产生</w:t>
+      </w:r>
+      <w:r>
+        <w:rPr>
+          <w:rFonts w:hint="eastAsia"/>
+          <w:u w:val="single"/>
+        </w:rPr>
+        <w:t xml:space="preserve">                                     </w:t>
+      </w:r>
+      <w:r>
+        <w:rPr>
+          <w:rFonts w:hint="eastAsia"/>
+          <w:u w:val="single"/>
+        </w:rPr>
+        <w:t xml:space="preserve">        </w:t>
+      </w:r>
+      <w:r>
+        <w:rPr>
+          <w:rFonts w:hint="eastAsia"/>
+          <w:u w:val="single"/>
+        </w:rPr>
+        <w:t xml:space="preserve">                                       </w:t>
+      </w:r>
+    </w:p>
+    <w:p>
+      <w:pPr>
+        <w:spacing w:before="312"/>
+        <w:rPr>
+          <w:u w:val="single"/>
+        </w:rPr>
+      </w:pPr>
+      <w:r>
+        <w:rPr>
+          <w:rFonts w:hint="eastAsia"/>
+          <w:u w:val="single"/>
+        </w:rPr>
+        <w:t xml:space="preserve">   </w:t>
+      </w:r>
+      <w:r>
+        <w:rPr>
+          <w:rFonts w:hint="eastAsia"/>
+          <w:u w:val="single"/>
+        </w:rPr>
+        <w:t>精密整流</w:t>
+      </w:r>
+      <w:r>
+        <w:rPr>
+          <w:rFonts w:hint="eastAsia"/>
+          <w:u w:val="single"/>
+        </w:rPr>
+        <w:t xml:space="preserve">                                       </w:t>
+      </w:r>
+      <w:r>
+        <w:rPr>
+          <w:rFonts w:hint="eastAsia"/>
+          <w:u w:val="single"/>
+        </w:rPr>
+        <w:t xml:space="preserve">       </w:t>
+      </w:r>
+      <w:r>
+        <w:rPr>
+          <w:rFonts w:hint="eastAsia"/>
+          <w:u w:val="single"/>
+        </w:rPr>
+        <w:t xml:space="preserve">                                     </w:t>
+      </w:r>
+    </w:p>
+    <w:p>
+      <w:pPr>
+        <w:spacing w:before="312"/>
+        <w:rPr>
+          <w:u w:val="single"/>
+        </w:rPr>
+      </w:pPr>
+      <w:r>
+        <w:rPr>
+          <w:rFonts w:hint="eastAsia"/>
+          <w:u w:val="single"/>
+        </w:rPr>
+        <w:t xml:space="preserve">   </w:t>
+      </w:r>
+      <w:r>
+        <w:rPr>
+          <w:rFonts w:hint="eastAsia"/>
+          <w:u w:val="single"/>
+        </w:rPr>
+        <w:t>有源滤波</w:t>
+      </w:r>
+      <w:r>
+        <w:rPr>
+          <w:rFonts w:hint="eastAsia"/>
+          <w:u w:val="single"/>
+        </w:rPr>
+        <w:t xml:space="preserve">                                                                                   </w:t>
+      </w:r>
+    </w:p>
+    <w:p>
+      <w:pPr>
+        <w:spacing w:before="312"/>
+      </w:pPr>
+      <w:r>
+        <w:rPr>
+          <w:rFonts w:hint="eastAsia"/>
+        </w:rPr>
+        <w:t>√</w:t>
+      </w:r>
+      <w:r>
+        <w:rPr>
+          <w:rFonts w:hint="eastAsia"/>
+        </w:rPr>
+        <w:sym w:font="Wingdings" w:char="F06F"/>
+      </w:r>
+      <w:r>
+        <w:rPr>
+          <w:rFonts w:hint="eastAsia"/>
+        </w:rPr>
+        <w:t>2</w:t>
+      </w:r>
+      <w:r>
+        <w:rPr>
+          <w:rFonts w:hint="eastAsia"/>
+        </w:rPr>
+        <w:t>.</w:t>
+      </w:r>
+      <w:r>
+        <w:rPr>
+          <w:rFonts w:hint="eastAsia"/>
+        </w:rPr>
+        <w:t>我们对项目任务进行合理</w:t>
+      </w:r>
+      <w:r>
+        <w:rPr>
+          <w:rFonts w:hint="eastAsia"/>
+          <w:b/>
+        </w:rPr>
+        <w:t>分工和进度安排</w:t>
+      </w:r>
+      <w:r>
+        <w:rPr>
+          <w:rFonts w:hint="eastAsia"/>
+        </w:rPr>
+        <w:t>，每名成员都明确自己何时完成何种任务，任务之间也做了相应的协调以保证任务的前后衔接。进度安排及人员分工</w:t>
+      </w:r>
+      <w:r>
+        <w:rPr>
+          <w:rFonts w:hint="eastAsia"/>
+        </w:rPr>
+        <w:t>在报告中明确注明。</w:t>
+      </w:r>
+    </w:p>
+    <w:p>
+      <w:pPr>
+        <w:spacing w:before="312"/>
+        <w:rPr>
+          <w:u w:val="single"/>
+        </w:rPr>
+      </w:pPr>
+      <w:r>
+        <w:rPr>
+          <w:rFonts w:hint="eastAsia"/>
+        </w:rPr>
+        <w:t>√</w:t>
+      </w:r>
+      <w:r>
+        <w:rPr>
+          <w:rFonts w:hint="eastAsia"/>
+        </w:rPr>
+        <w:sym w:font="Wingdings" w:char="F06F"/>
+      </w:r>
+      <w:r>
+        <w:rPr>
+          <w:rFonts w:hint="eastAsia"/>
+        </w:rPr>
+        <w:t>3</w:t>
+      </w:r>
+      <w:r>
+        <w:rPr>
+          <w:rFonts w:hint="eastAsia"/>
+        </w:rPr>
+        <w:t>.</w:t>
+      </w:r>
+      <w:r>
+        <w:rPr>
+          <w:rFonts w:hint="eastAsia"/>
+        </w:rPr>
+        <w:t>我们对项目中关于</w:t>
+      </w:r>
+      <w:r>
+        <w:rPr>
+          <w:rFonts w:hint="eastAsia"/>
+          <w:b/>
+        </w:rPr>
+        <w:t>信号处理部分</w:t>
+      </w:r>
+      <w:r>
+        <w:rPr>
+          <w:rFonts w:hint="eastAsia"/>
+        </w:rPr>
+        <w:t>（产生、放大、调理、滤波）电路（软件）进行了仿真</w:t>
+      </w:r>
+      <w:r>
+        <w:rPr>
+          <w:rFonts w:hint="eastAsia"/>
+        </w:rPr>
+        <w:t>/</w:t>
+      </w:r>
+      <w:r>
+        <w:rPr>
+          <w:rFonts w:hint="eastAsia"/>
+        </w:rPr>
+        <w:t>编程调试，并能用频域（频谱）分析其结果，</w:t>
+      </w:r>
+      <w:r>
+        <w:rPr>
+          <w:rFonts w:hint="eastAsia"/>
+          <w:b/>
+        </w:rPr>
+        <w:t>仿真结果分析</w:t>
+      </w:r>
+      <w:r>
+        <w:rPr>
+          <w:rFonts w:hint="eastAsia"/>
+        </w:rPr>
+        <w:t>在报告里进行了注明，</w:t>
+      </w:r>
+      <w:r>
+        <w:rPr>
+          <w:rFonts w:hint="eastAsia"/>
+        </w:rPr>
+        <w:t>基本达到预期目标。</w:t>
+      </w:r>
+    </w:p>
+    <w:p>
+      <w:pPr>
+        <w:spacing w:line="276" w:lineRule="auto"/>
+      </w:pPr>
+      <w:r>
+        <w:rPr>
+          <w:rFonts w:hint="eastAsia"/>
+        </w:rPr>
+        <w:t>√</w:t>
+      </w:r>
+      <w:r>
+        <w:rPr>
+          <w:rFonts w:hint="eastAsia"/>
+        </w:rPr>
+        <w:sym w:font="Wingdings" w:char="F06F"/>
+      </w:r>
+      <w:r>
+        <w:rPr>
+          <w:rFonts w:hint="eastAsia"/>
+        </w:rPr>
+        <w:t>4</w:t>
+      </w:r>
+      <w:r>
+        <w:rPr>
+          <w:rFonts w:hint="eastAsia"/>
+        </w:rPr>
+        <w:t>.</w:t>
+      </w:r>
+      <w:r>
+        <w:rPr>
+          <w:rFonts w:hint="eastAsia"/>
+        </w:rPr>
+        <w:t>我们清楚项目实验所需</w:t>
+      </w:r>
+      <w:r>
+        <w:rPr>
+          <w:rFonts w:hint="eastAsia"/>
+          <w:b/>
+        </w:rPr>
+        <w:t>材料和测试设备</w:t>
+      </w:r>
+      <w:r>
+        <w:rPr>
+          <w:rFonts w:hint="eastAsia"/>
+        </w:rPr>
+        <w:t>，并在报告中进行了注明，材料适合实验流程。</w:t>
+      </w:r>
+    </w:p>
+    <w:p>
+      <w:pPr>
+        <w:spacing w:line="276" w:lineRule="auto"/>
+      </w:pPr>
+      <w:r>
+        <w:rPr>
+          <w:rFonts w:hint="eastAsia"/>
+        </w:rPr>
+        <w:t>√</w:t>
+      </w:r>
+      <w:r>
+        <w:rPr>
+          <w:rFonts w:hint="eastAsia"/>
+        </w:rPr>
+        <w:sym w:font="Wingdings" w:char="F06F"/>
+      </w:r>
+      <w:r>
+        <w:rPr>
+          <w:rFonts w:hint="eastAsia"/>
+        </w:rPr>
+        <w:t>5</w:t>
+      </w:r>
+      <w:r>
+        <w:rPr>
+          <w:rFonts w:hint="eastAsia"/>
+        </w:rPr>
+        <w:t>.</w:t>
+      </w:r>
+      <w:r>
+        <w:rPr>
+          <w:rFonts w:hint="eastAsia"/>
+        </w:rPr>
+        <w:t>我们对</w:t>
+      </w:r>
+      <w:r>
+        <w:rPr>
+          <w:rFonts w:hint="eastAsia"/>
+          <w:b/>
+        </w:rPr>
+        <w:t>实验步骤</w:t>
+      </w:r>
+      <w:r>
+        <w:rPr>
+          <w:rFonts w:hint="eastAsia"/>
+        </w:rPr>
+        <w:t>进行了设计，</w:t>
+      </w:r>
+      <w:r>
+        <w:rPr>
+          <w:rFonts w:hint="eastAsia"/>
+        </w:rPr>
+        <w:t>实验流程在报告中作了</w:t>
+      </w:r>
+      <w:r>
+        <w:rPr>
+          <w:rFonts w:hint="eastAsia"/>
+        </w:rPr>
+        <w:t>明确</w:t>
+      </w:r>
+      <w:r>
+        <w:rPr>
+          <w:rFonts w:hint="eastAsia"/>
+        </w:rPr>
+        <w:t>说明，并</w:t>
+      </w:r>
+      <w:r>
+        <w:rPr>
+          <w:rFonts w:hint="eastAsia"/>
+        </w:rPr>
+        <w:t>列举了实验目标、实验条件，选定了</w:t>
+      </w:r>
+      <w:r>
+        <w:rPr>
+          <w:rFonts w:hint="eastAsia"/>
+        </w:rPr>
+        <w:t>需</w:t>
+      </w:r>
+      <w:r>
+        <w:rPr>
+          <w:rFonts w:hint="eastAsia"/>
+          <w:b/>
+        </w:rPr>
+        <w:t>测试变量</w:t>
+      </w:r>
+      <w:r>
+        <w:rPr>
+          <w:rFonts w:hint="eastAsia"/>
+        </w:rPr>
+        <w:t>和需记录的数据和波形。</w:t>
+      </w:r>
+    </w:p>
+    <w:p>
+      <w:pPr>
+        <w:spacing w:line="276" w:lineRule="auto"/>
+      </w:pPr>
+      <w:r>
+        <w:rPr>
+          <w:rFonts w:hint="eastAsia"/>
+        </w:rPr>
+        <w:t>√</w:t>
+      </w:r>
+      <w:r>
+        <w:rPr>
+          <w:rFonts w:hint="eastAsia"/>
+        </w:rPr>
+        <w:sym w:font="Wingdings" w:char="F06F"/>
+      </w:r>
+      <w:r>
+        <w:rPr>
+          <w:rFonts w:hint="eastAsia"/>
+        </w:rPr>
+        <w:t>6</w:t>
+      </w:r>
+      <w:r>
+        <w:rPr>
+          <w:rFonts w:hint="eastAsia"/>
+        </w:rPr>
+        <w:t>.</w:t>
+      </w:r>
+      <w:r>
+        <w:rPr>
+          <w:rFonts w:hint="eastAsia"/>
+        </w:rPr>
+        <w:t>我们能明确</w:t>
+      </w:r>
+      <w:r>
+        <w:rPr>
+          <w:rFonts w:hint="eastAsia"/>
+        </w:rPr>
+        <w:t>如何采用适当的</w:t>
+      </w:r>
+      <w:r>
+        <w:rPr>
+          <w:rFonts w:hint="eastAsia"/>
+        </w:rPr>
+        <w:t>实验</w:t>
+      </w:r>
+      <w:r>
+        <w:rPr>
+          <w:rFonts w:hint="eastAsia"/>
+          <w:b/>
+        </w:rPr>
+        <w:t>数据呈现方式</w:t>
+      </w:r>
+      <w:r>
+        <w:rPr>
+          <w:rFonts w:hint="eastAsia"/>
+        </w:rPr>
+        <w:t>（图表、表格、图形）以便解释和误差分析。</w:t>
+      </w:r>
+    </w:p>
+    <w:p>
+      <w:pPr>
+        <w:spacing w:line="276" w:lineRule="auto"/>
+      </w:pPr>
+      <w:r>
+        <w:rPr>
+          <w:rFonts w:hint="eastAsia"/>
+        </w:rPr>
+        <w:t>√</w:t>
+      </w:r>
+      <w:r>
+        <w:rPr>
+          <w:rFonts w:hint="eastAsia"/>
+        </w:rPr>
+        <w:sym w:font="Wingdings" w:char="F06F"/>
+      </w:r>
+      <w:r>
+        <w:rPr>
+          <w:rFonts w:hint="eastAsia"/>
+        </w:rPr>
+        <w:t>7</w:t>
+      </w:r>
+      <w:r>
+        <w:rPr>
+          <w:rFonts w:hint="eastAsia"/>
+        </w:rPr>
+        <w:t>.</w:t>
+      </w:r>
+      <w:r>
+        <w:rPr>
+          <w:rFonts w:hint="eastAsia"/>
+        </w:rPr>
+        <w:t>我们</w:t>
+      </w:r>
+      <w:r>
+        <w:rPr>
+          <w:rFonts w:hint="eastAsia"/>
+        </w:rPr>
+        <w:t>对实验可能存在的问题和不足有所预期，</w:t>
+      </w:r>
+      <w:r>
+        <w:rPr>
+          <w:rFonts w:hint="eastAsia"/>
+        </w:rPr>
+        <w:t>并对</w:t>
+      </w:r>
+      <w:r>
+        <w:rPr>
+          <w:rFonts w:hint="eastAsia"/>
+        </w:rPr>
+        <w:t>这类</w:t>
+      </w:r>
+      <w:r>
+        <w:rPr>
+          <w:rFonts w:hint="eastAsia"/>
+        </w:rPr>
+        <w:t>可能性提出</w:t>
+      </w:r>
+      <w:r>
+        <w:rPr>
+          <w:rFonts w:hint="eastAsia"/>
+        </w:rPr>
+        <w:t>了相应的</w:t>
+      </w:r>
+      <w:r>
+        <w:rPr>
+          <w:rFonts w:hint="eastAsia"/>
+        </w:rPr>
+        <w:t>测试或改进的方案。</w:t>
+      </w:r>
+    </w:p>
+    <w:p>
+      <w:r>
+        <w:rPr>
+          <w:rFonts w:hint="eastAsia"/>
+        </w:rPr>
+        <w:sym w:font="Wingdings" w:char="F06F"/>
+      </w:r>
+      <w:r>
+        <w:rPr>
+          <w:rFonts w:hint="eastAsia"/>
+        </w:rPr>
+        <w:t>8</w:t>
+      </w:r>
+      <w:r>
+        <w:rPr>
+          <w:rFonts w:hint="eastAsia"/>
+        </w:rPr>
+        <w:t>.</w:t>
+      </w:r>
+      <w:r>
+        <w:rPr>
+          <w:rFonts w:hint="eastAsia"/>
+        </w:rPr>
+        <w:t>我们对项目</w:t>
+      </w:r>
+      <w:r>
+        <w:rPr>
+          <w:rFonts w:hint="eastAsia"/>
+        </w:rPr>
+        <w:t>中</w:t>
+      </w:r>
+      <w:r>
+        <w:rPr>
+          <w:rFonts w:hint="eastAsia"/>
+        </w:rPr>
+        <w:t>信号处理部分中</w:t>
+      </w:r>
+      <w:r>
+        <w:rPr>
+          <w:rFonts w:hint="eastAsia"/>
+        </w:rPr>
+        <w:t>不确定</w:t>
+      </w:r>
+      <w:r>
+        <w:rPr>
+          <w:rFonts w:hint="eastAsia"/>
+        </w:rPr>
+        <w:t>内容</w:t>
+      </w:r>
+      <w:r>
+        <w:rPr>
+          <w:rFonts w:hint="eastAsia"/>
+        </w:rPr>
+        <w:t>进行</w:t>
+      </w:r>
+      <w:r>
+        <w:rPr>
+          <w:rFonts w:hint="eastAsia"/>
+        </w:rPr>
+        <w:t>了</w:t>
+      </w:r>
+      <w:r>
+        <w:rPr>
+          <w:rFonts w:hint="eastAsia"/>
+        </w:rPr>
+        <w:t>组内讨论</w:t>
+      </w:r>
+      <w:r>
+        <w:rPr>
+          <w:rFonts w:hint="eastAsia"/>
+        </w:rPr>
+        <w:t>，</w:t>
+      </w:r>
+      <w:r>
+        <w:rPr>
+          <w:rFonts w:hint="eastAsia"/>
+        </w:rPr>
+        <w:t>经过与助教沟通，尚未清楚</w:t>
+      </w:r>
+      <w:r>
+        <w:rPr>
+          <w:rFonts w:hint="eastAsia"/>
+        </w:rPr>
+        <w:t>的</w:t>
+      </w:r>
+      <w:r>
+        <w:rPr>
+          <w:rFonts w:hint="eastAsia"/>
+        </w:rPr>
+        <w:t>还有：</w:t>
+      </w:r>
+    </w:p>
+    <w:p>
+      <w:pPr>
+        <w:spacing w:before="312"/>
+        <w:rPr>
+          <w:u w:val="single"/>
+        </w:rPr>
+      </w:pPr>
+      <w:r>
+        <w:rPr>
+          <w:rFonts w:hint="eastAsia"/>
+          <w:u w:val="single"/>
+        </w:rPr>
         <w:t xml:space="preserve"> </w:t>
       </w:r>
-      <w:r>
-        <w:rPr>
-          <w:rFonts w:hint="eastAsia"/>
-        </w:rPr>
-        <w:sym w:font="Wingdings" w:char="F06F"/>
-      </w:r>
-      <w:r>
-        <w:rPr>
-          <w:rFonts w:hint="eastAsia"/>
-        </w:rPr>
-        <w:t xml:space="preserve"> 1.</w:t>
-      </w:r>
-      <w:r>
-        <w:rPr>
-          <w:rFonts w:hint="eastAsia"/>
-        </w:rPr>
-        <w:t>我们</w:t>
-      </w:r>
-      <w:r>
-        <w:rPr>
-          <w:rFonts w:hint="eastAsia"/>
-          <w:b/>
-        </w:rPr>
-        <w:t>清楚项目任务</w:t>
-      </w:r>
-      <w:r>
-        <w:rPr>
-          <w:rFonts w:hint="eastAsia"/>
-        </w:rPr>
-        <w:t>，并对任务按实现功能</w:t>
-      </w:r>
-      <w:r>
-        <w:rPr>
-          <w:rFonts w:hint="eastAsia"/>
-          <w:b/>
-        </w:rPr>
-        <w:t>分解成子任务</w:t>
-      </w:r>
-      <w:r>
-        <w:rPr>
-          <w:rFonts w:hint="eastAsia"/>
-        </w:rPr>
-        <w:t>，分次完成，子任务分别是：</w:t>
-      </w:r>
-    </w:p>
-    <w:p>
-      <w:pPr>
-        <w:spacing w:before="312"/>
-        <w:rPr>
-          <w:u w:val="single"/>
-        </w:rPr>
-      </w:pPr>
-      <w:r>
-        <w:rPr>
-          <w:rFonts w:hint="eastAsia"/>
-          <w:u w:val="single"/>
-        </w:rPr>
-        <w:t xml:space="preserve">                                       </w:t>
-      </w:r>
-      <w:r>
-        <w:rPr>
-          <w:rFonts w:hint="eastAsia"/>
-          <w:u w:val="single"/>
-        </w:rPr>
-        <w:t xml:space="preserve">        </w:t>
-      </w:r>
-      <w:r>
-        <w:rPr>
-          <w:rFonts w:hint="eastAsia"/>
-          <w:u w:val="single"/>
-        </w:rPr>
-        <w:t xml:space="preserve">                                       </w:t>
-      </w:r>
-    </w:p>
-    <w:p>
-      <w:pPr>
-        <w:spacing w:before="312"/>
-        <w:rPr>
-          <w:u w:val="single"/>
-        </w:rPr>
-      </w:pPr>
-      <w:r>
-        <w:rPr>
-          <w:rFonts w:hint="eastAsia"/>
-          <w:u w:val="single"/>
-        </w:rPr>
-        <w:t xml:space="preserve">                                          </w:t>
-      </w:r>
-      <w:r>
-        <w:rPr>
-          <w:rFonts w:hint="eastAsia"/>
-          <w:u w:val="single"/>
-        </w:rPr>
-        <w:t xml:space="preserve">       </w:t>
-      </w:r>
-      <w:r>
-        <w:rPr>
-          <w:rFonts w:hint="eastAsia"/>
-          <w:u w:val="single"/>
-        </w:rPr>
-        <w:t xml:space="preserve">                                     </w:t>
-      </w:r>
-    </w:p>
-    <w:p>
-      <w:pPr>
-        <w:spacing w:before="312"/>
-        <w:rPr>
-          <w:u w:val="single"/>
-        </w:rPr>
-      </w:pPr>
+      <w:bookmarkStart w:id="0" w:name="_GoBack"/>
+      <w:bookmarkEnd w:id="0"/>
       <w:r>
         <w:rPr>
           <w:rFonts w:hint="eastAsia"/>
           <w:u w:val="single"/>
         </w:rPr>
         <w:t xml:space="preserve">                                                                                      </w:t>
-      </w:r>
-    </w:p>
-    <w:p>
-      <w:pPr>
-        <w:spacing w:before="312"/>
-      </w:pPr>
-      <w:r>
-        <w:rPr>
-          <w:rFonts w:hint="eastAsia"/>
-        </w:rPr>
-        <w:sym w:font="Wingdings" w:char="F06F"/>
-      </w:r>
-      <w:r>
-        <w:rPr>
-          <w:rFonts w:hint="eastAsia"/>
-        </w:rPr>
-        <w:t>2</w:t>
-      </w:r>
-      <w:r>
-        <w:rPr>
-          <w:rFonts w:hint="eastAsia"/>
-        </w:rPr>
-        <w:t>.</w:t>
-      </w:r>
-      <w:r>
-        <w:rPr>
-          <w:rFonts w:hint="eastAsia"/>
-        </w:rPr>
-        <w:t>我们对项目任务进行合理</w:t>
-      </w:r>
-      <w:r>
-        <w:rPr>
-          <w:rFonts w:hint="eastAsia"/>
-          <w:b/>
-        </w:rPr>
-        <w:t>分工和进度安排</w:t>
-      </w:r>
-      <w:r>
-        <w:rPr>
-          <w:rFonts w:hint="eastAsia"/>
-        </w:rPr>
-        <w:t>，每名成员都明确自己何时完成何种任务，任务之间也做了相应的协调以保证任务的前后衔接。进度安排及人员分工</w:t>
-      </w:r>
-      <w:r>
-        <w:rPr>
-          <w:rFonts w:hint="eastAsia"/>
-        </w:rPr>
-        <w:t>在报告中明确注明。</w:t>
-      </w:r>
-    </w:p>
-    <w:p>
-      <w:pPr>
-        <w:spacing w:before="312"/>
-        <w:rPr>
-          <w:u w:val="single"/>
-        </w:rPr>
-      </w:pPr>
-      <w:r>
-        <w:rPr>
-          <w:rFonts w:hint="eastAsia"/>
-        </w:rPr>
-        <w:sym w:font="Wingdings" w:char="F06F"/>
-      </w:r>
-      <w:r>
-        <w:rPr>
-          <w:rFonts w:hint="eastAsia"/>
-        </w:rPr>
-        <w:t>3</w:t>
-      </w:r>
-      <w:r>
-        <w:rPr>
-          <w:rFonts w:hint="eastAsia"/>
-        </w:rPr>
-        <w:t>.</w:t>
-      </w:r>
-      <w:r>
-        <w:rPr>
-          <w:rFonts w:hint="eastAsia"/>
-        </w:rPr>
-        <w:t>我们对项目中关于</w:t>
-      </w:r>
-      <w:r>
-        <w:rPr>
-          <w:rFonts w:hint="eastAsia"/>
-          <w:b/>
-        </w:rPr>
-        <w:t>信号处理部分</w:t>
-      </w:r>
-      <w:r>
-        <w:rPr>
-          <w:rFonts w:hint="eastAsia"/>
-        </w:rPr>
-        <w:t>（产生、放大、调理、滤波）电路（软件）进行了仿真</w:t>
-      </w:r>
-      <w:r>
-        <w:rPr>
-          <w:rFonts w:hint="eastAsia"/>
-        </w:rPr>
-        <w:t>/</w:t>
-      </w:r>
-      <w:r>
-        <w:rPr>
-          <w:rFonts w:hint="eastAsia"/>
-        </w:rPr>
-        <w:t>编程调试，并能用频域（频谱）分析其结果，</w:t>
-      </w:r>
-      <w:r>
-        <w:rPr>
-          <w:rFonts w:hint="eastAsia"/>
-          <w:b/>
-        </w:rPr>
-        <w:t>仿真结果分析</w:t>
-      </w:r>
-      <w:r>
-        <w:rPr>
-          <w:rFonts w:hint="eastAsia"/>
-        </w:rPr>
-        <w:t>在报告里进行了注明，</w:t>
-      </w:r>
-      <w:r>
-        <w:rPr>
-          <w:rFonts w:hint="eastAsia"/>
-        </w:rPr>
-        <w:t>基本达到预期目标。</w:t>
-      </w:r>
-    </w:p>
-    <w:p>
-      <w:pPr>
-        <w:spacing w:line="276" w:lineRule="auto"/>
-      </w:pPr>
-      <w:r>
-        <w:rPr>
-          <w:rFonts w:hint="eastAsia"/>
-        </w:rPr>
-        <w:sym w:font="Wingdings" w:char="F06F"/>
-      </w:r>
-      <w:r>
-        <w:rPr>
-          <w:rFonts w:hint="eastAsia"/>
-        </w:rPr>
-        <w:t>4</w:t>
-      </w:r>
-      <w:r>
-        <w:rPr>
-          <w:rFonts w:hint="eastAsia"/>
-        </w:rPr>
-        <w:t>.</w:t>
-      </w:r>
-      <w:r>
-        <w:rPr>
-          <w:rFonts w:hint="eastAsia"/>
-        </w:rPr>
-        <w:t>我们清楚项目实验所需</w:t>
-      </w:r>
-      <w:r>
-        <w:rPr>
-          <w:rFonts w:hint="eastAsia"/>
-          <w:b/>
-        </w:rPr>
-        <w:t>材料和测试设备</w:t>
-      </w:r>
-      <w:r>
-        <w:rPr>
-          <w:rFonts w:hint="eastAsia"/>
-        </w:rPr>
-        <w:t>，并在报告中进行了注明，材料适合实验流程。</w:t>
-      </w:r>
-    </w:p>
-    <w:p>
-      <w:pPr>
-        <w:spacing w:line="276" w:lineRule="auto"/>
-      </w:pPr>
-      <w:r>
-        <w:rPr>
-          <w:rFonts w:hint="eastAsia"/>
-        </w:rPr>
-        <w:sym w:font="Wingdings" w:char="F06F"/>
-      </w:r>
-      <w:r>
-        <w:rPr>
-          <w:rFonts w:hint="eastAsia"/>
-        </w:rPr>
-        <w:t>5</w:t>
-      </w:r>
-      <w:r>
-        <w:rPr>
-          <w:rFonts w:hint="eastAsia"/>
-        </w:rPr>
-        <w:t>.</w:t>
-      </w:r>
-      <w:r>
-        <w:rPr>
-          <w:rFonts w:hint="eastAsia"/>
-        </w:rPr>
-        <w:t>我们对</w:t>
-      </w:r>
-      <w:r>
-        <w:rPr>
-          <w:rFonts w:hint="eastAsia"/>
-          <w:b/>
-        </w:rPr>
-        <w:t>实验步骤</w:t>
-      </w:r>
-      <w:r>
-        <w:rPr>
-          <w:rFonts w:hint="eastAsia"/>
-        </w:rPr>
-        <w:t>进行了设计，</w:t>
-      </w:r>
-      <w:r>
-        <w:rPr>
-          <w:rFonts w:hint="eastAsia"/>
-        </w:rPr>
-        <w:t>实验流程在报告中作了</w:t>
-      </w:r>
-      <w:r>
-        <w:rPr>
-          <w:rFonts w:hint="eastAsia"/>
-        </w:rPr>
-        <w:t>明确</w:t>
-      </w:r>
-      <w:r>
-        <w:rPr>
-          <w:rFonts w:hint="eastAsia"/>
-        </w:rPr>
-        <w:t>说明，并</w:t>
-      </w:r>
-      <w:r>
-        <w:rPr>
-          <w:rFonts w:hint="eastAsia"/>
-        </w:rPr>
-        <w:t>列举了实验目标、实验条件，选定了</w:t>
-      </w:r>
-      <w:r>
-        <w:rPr>
-          <w:rFonts w:hint="eastAsia"/>
-        </w:rPr>
-        <w:t>需</w:t>
-      </w:r>
-      <w:r>
-        <w:rPr>
-          <w:rFonts w:hint="eastAsia"/>
-          <w:b/>
-        </w:rPr>
-        <w:t>测试变量</w:t>
-      </w:r>
-      <w:r>
-        <w:rPr>
-          <w:rFonts w:hint="eastAsia"/>
-        </w:rPr>
-        <w:t>和需记录的数据和波形。</w:t>
-      </w:r>
-    </w:p>
-    <w:p>
-      <w:pPr>
-        <w:spacing w:line="276" w:lineRule="auto"/>
-      </w:pPr>
-      <w:r>
-        <w:rPr>
-          <w:rFonts w:hint="eastAsia"/>
-        </w:rPr>
-        <w:sym w:font="Wingdings" w:char="F06F"/>
-      </w:r>
-      <w:r>
-        <w:rPr>
-          <w:rFonts w:hint="eastAsia"/>
-        </w:rPr>
-        <w:t>6</w:t>
-      </w:r>
-      <w:r>
-        <w:rPr>
-          <w:rFonts w:hint="eastAsia"/>
-        </w:rPr>
-        <w:t>.</w:t>
-      </w:r>
-      <w:r>
-        <w:rPr>
-          <w:rFonts w:hint="eastAsia"/>
-        </w:rPr>
-        <w:t>我们能明确</w:t>
-      </w:r>
-      <w:r>
-        <w:rPr>
-          <w:rFonts w:hint="eastAsia"/>
-        </w:rPr>
-        <w:t>如何采用适当的</w:t>
-      </w:r>
-      <w:r>
-        <w:rPr>
-          <w:rFonts w:hint="eastAsia"/>
-        </w:rPr>
-        <w:t>实验</w:t>
-      </w:r>
-      <w:r>
-        <w:rPr>
-          <w:rFonts w:hint="eastAsia"/>
-          <w:b/>
-        </w:rPr>
-        <w:t>数据呈现方式</w:t>
-      </w:r>
-      <w:r>
-        <w:rPr>
-          <w:rFonts w:hint="eastAsia"/>
-        </w:rPr>
-        <w:t>（图表、表格、图形）以便解释和误差分析。</w:t>
-      </w:r>
-    </w:p>
-    <w:p>
-      <w:pPr>
-        <w:spacing w:line="276" w:lineRule="auto"/>
-      </w:pPr>
-      <w:r>
-        <w:rPr>
-          <w:rFonts w:hint="eastAsia"/>
-        </w:rPr>
-        <w:sym w:font="Wingdings" w:char="F06F"/>
-      </w:r>
-      <w:r>
-        <w:rPr>
-          <w:rFonts w:hint="eastAsia"/>
-        </w:rPr>
-        <w:t>7</w:t>
-      </w:r>
-      <w:r>
-        <w:rPr>
-          <w:rFonts w:hint="eastAsia"/>
-        </w:rPr>
-        <w:t>.</w:t>
-      </w:r>
-      <w:r>
-        <w:rPr>
-          <w:rFonts w:hint="eastAsia"/>
-        </w:rPr>
-        <w:t>我们</w:t>
-      </w:r>
-      <w:r>
-        <w:rPr>
-          <w:rFonts w:hint="eastAsia"/>
-        </w:rPr>
-        <w:t>对实验可能存在的问题和不足有所预期，</w:t>
-      </w:r>
-      <w:r>
-        <w:rPr>
-          <w:rFonts w:hint="eastAsia"/>
-        </w:rPr>
-        <w:t>并对</w:t>
-      </w:r>
-      <w:r>
-        <w:rPr>
-          <w:rFonts w:hint="eastAsia"/>
-        </w:rPr>
-        <w:t>这类</w:t>
-      </w:r>
-      <w:r>
-        <w:rPr>
-          <w:rFonts w:hint="eastAsia"/>
-        </w:rPr>
-        <w:t>可能性提出</w:t>
-      </w:r>
-      <w:r>
-        <w:rPr>
-          <w:rFonts w:hint="eastAsia"/>
-        </w:rPr>
-        <w:t>了相应的</w:t>
-      </w:r>
-      <w:r>
-        <w:rPr>
-          <w:rFonts w:hint="eastAsia"/>
-        </w:rPr>
-        <w:t>测试或改进的方案。</w:t>
-      </w:r>
-    </w:p>
-    <w:p>
-      <w:r>
-        <w:rPr>
-          <w:rFonts w:hint="eastAsia"/>
-        </w:rPr>
-        <w:sym w:font="Wingdings" w:char="F06F"/>
-      </w:r>
-      <w:r>
-        <w:rPr>
-          <w:rFonts w:hint="eastAsia"/>
-        </w:rPr>
-        <w:t>8</w:t>
-      </w:r>
-      <w:r>
-        <w:rPr>
-          <w:rFonts w:hint="eastAsia"/>
-        </w:rPr>
-        <w:t>.</w:t>
-      </w:r>
-      <w:r>
-        <w:rPr>
-          <w:rFonts w:hint="eastAsia"/>
-        </w:rPr>
-        <w:t>我们对项目</w:t>
-      </w:r>
-      <w:r>
-        <w:rPr>
-          <w:rFonts w:hint="eastAsia"/>
-        </w:rPr>
-        <w:t>中</w:t>
-      </w:r>
-      <w:r>
-        <w:rPr>
-          <w:rFonts w:hint="eastAsia"/>
-        </w:rPr>
-        <w:t>信号处理部分中</w:t>
-      </w:r>
-      <w:r>
-        <w:rPr>
-          <w:rFonts w:hint="eastAsia"/>
-        </w:rPr>
-        <w:t>不确定</w:t>
-      </w:r>
-      <w:r>
-        <w:rPr>
-          <w:rFonts w:hint="eastAsia"/>
-        </w:rPr>
-        <w:t>内容</w:t>
-      </w:r>
-      <w:r>
-        <w:rPr>
-          <w:rFonts w:hint="eastAsia"/>
-        </w:rPr>
-        <w:t>进行</w:t>
-      </w:r>
-      <w:r>
-        <w:rPr>
-          <w:rFonts w:hint="eastAsia"/>
-        </w:rPr>
-        <w:t>了</w:t>
-      </w:r>
-      <w:r>
-        <w:rPr>
-          <w:rFonts w:hint="eastAsia"/>
-        </w:rPr>
-        <w:t>组内讨论</w:t>
-      </w:r>
-      <w:r>
-        <w:rPr>
-          <w:rFonts w:hint="eastAsia"/>
-        </w:rPr>
-        <w:t>，</w:t>
-      </w:r>
-      <w:r>
-        <w:rPr>
-          <w:rFonts w:hint="eastAsia"/>
-        </w:rPr>
-        <w:t>经过与助教沟通，尚未清楚</w:t>
-      </w:r>
-      <w:r>
-        <w:rPr>
-          <w:rFonts w:hint="eastAsia"/>
-        </w:rPr>
-        <w:t>的</w:t>
-      </w:r>
-      <w:r>
-        <w:rPr>
-          <w:rFonts w:hint="eastAsia"/>
-        </w:rPr>
-        <w:t>还有：</w:t>
-      </w:r>
-    </w:p>
-    <w:p>
-      <w:pPr>
-        <w:spacing w:before="312"/>
-        <w:rPr>
-          <w:u w:val="single"/>
-        </w:rPr>
-      </w:pPr>
-      <w:r>
-        <w:rPr>
-          <w:rFonts w:hint="eastAsia"/>
-          <w:u w:val="single"/>
-        </w:rPr>
-        <w:t xml:space="preserve">                                                                                       </w:t>
       </w:r>
     </w:p>
     <w:p>

</xml_diff>